<commit_message>
Androif and Java PPT and Programs
</commit_message>
<xml_diff>
--- a/Study Material/Java/SG/4_2_01_SG.docx
+++ b/Study Material/Java/SG/4_2_01_SG.docx
@@ -1,6 +1,6 @@
 
 <file path=word/document.xml><?xml version="1.0" encoding="utf-8"?>
-<w:document xmlns:ve="http://schemas.openxmlformats.org/markup-compatibility/2006" xmlns:o="urn:schemas-microsoft-com:office:office" xmlns:r="http://schemas.openxmlformats.org/officeDocument/2006/relationships" xmlns:m="http://schemas.openxmlformats.org/officeDocument/2006/math" xmlns:v="urn:schemas-microsoft-com:vml" xmlns:wp="http://schemas.openxmlformats.org/drawingml/2006/wordprocessingDrawing" xmlns:w10="urn:schemas-microsoft-com:office:word" xmlns:w="http://schemas.openxmlformats.org/wordprocessingml/2006/main" xmlns:wne="http://schemas.microsoft.com/office/word/2006/wordml">
+<w:document xmlns:wpc="http://schemas.microsoft.com/office/word/2010/wordprocessingCanvas" xmlns:mc="http://schemas.openxmlformats.org/markup-compatibility/2006" xmlns:o="urn:schemas-microsoft-com:office:office" xmlns:r="http://schemas.openxmlformats.org/officeDocument/2006/relationships" xmlns:m="http://schemas.openxmlformats.org/officeDocument/2006/math" xmlns:v="urn:schemas-microsoft-com:vml" xmlns:wp14="http://schemas.microsoft.com/office/word/2010/wordprocessingDrawing" xmlns:wp="http://schemas.openxmlformats.org/drawingml/2006/wordprocessingDrawing" xmlns:w10="urn:schemas-microsoft-com:office:word" xmlns:w="http://schemas.openxmlformats.org/wordprocessingml/2006/main" xmlns:w14="http://schemas.microsoft.com/office/word/2010/wordml" xmlns:w15="http://schemas.microsoft.com/office/word/2012/wordml" xmlns:wpg="http://schemas.microsoft.com/office/word/2010/wordprocessingGroup" xmlns:wpi="http://schemas.microsoft.com/office/word/2010/wordprocessingInk" xmlns:wne="http://schemas.microsoft.com/office/word/2006/wordml" xmlns:wps="http://schemas.microsoft.com/office/word/2010/wordprocessingShape" mc:Ignorable="w14 w15 wp14">
   <w:body>
     <w:p>
       <w:pPr>
@@ -635,22 +635,160 @@
         <w:spacing w:before="0" w:after="240" w:line="260" w:lineRule="atLeast"/>
         <w:rPr>
           <w:rFonts w:ascii="Arial" w:hAnsi="Arial" w:cs="Arial"/>
+          <w:color w:val="auto"/>
+          <w:sz w:val="20"/>
+        </w:rPr>
+      </w:pPr>
+      <w:r>
+        <w:rPr>
+          <w:rFonts w:ascii="Arial" w:hAnsi="Arial" w:cs="Arial"/>
           <w:b/>
           <w:bCs/>
           <w:color w:val="auto"/>
           <w:sz w:val="28"/>
           <w:szCs w:val="28"/>
         </w:rPr>
-      </w:pPr>
-      <w:r>
-        <w:rPr>
-          <w:rFonts w:ascii="Arial" w:hAnsi="Arial" w:cs="Arial"/>
+        <w:lastRenderedPageBreak/>
+        <w:t>What is Language and why do we use?</w:t>
+      </w:r>
+      <w:r>
+        <w:rPr>
+          <w:rFonts w:ascii="Arial" w:hAnsi="Arial" w:cs="Arial"/>
+          <w:color w:val="auto"/>
+          <w:sz w:val="20"/>
+        </w:rPr>
+        <w:t xml:space="preserve"> </w:t>
+      </w:r>
+      <w:r>
+        <w:rPr>
+          <w:rFonts w:ascii="Arial" w:hAnsi="Arial" w:cs="Arial"/>
+          <w:color w:val="auto"/>
+          <w:sz w:val="20"/>
+        </w:rPr>
+        <w:t xml:space="preserve"> </w:t>
+      </w:r>
+      <w:proofErr w:type="spellStart"/>
+      <w:r>
+        <w:rPr>
+          <w:rFonts w:ascii="Arial" w:hAnsi="Arial" w:cs="Arial"/>
+          <w:color w:val="auto"/>
+          <w:sz w:val="20"/>
+        </w:rPr>
+        <w:t>G</w:t>
+      </w:r>
+      <w:r>
+        <w:rPr>
+          <w:rFonts w:ascii="Arial" w:hAnsi="Arial" w:cs="Arial"/>
+          <w:color w:val="auto"/>
+          <w:sz w:val="20"/>
+        </w:rPr>
+        <w:t>ra</w:t>
+      </w:r>
+      <w:proofErr w:type="spellEnd"/>
+    </w:p>
+    <w:p>
+      <w:pPr>
+        <w:pStyle w:val="western"/>
+        <w:pageBreakBefore/>
+        <w:spacing w:before="0" w:after="240" w:line="260" w:lineRule="atLeast"/>
+        <w:rPr>
+          <w:rFonts w:ascii="Arial" w:hAnsi="Arial" w:cs="Arial"/>
+          <w:color w:val="auto"/>
+          <w:sz w:val="20"/>
+        </w:rPr>
+      </w:pPr>
+      <w:r>
+        <w:rPr>
+          <w:rFonts w:ascii="Arial" w:hAnsi="Arial" w:cs="Arial"/>
+          <w:color w:val="auto"/>
+          <w:sz w:val="20"/>
+        </w:rPr>
+        <w:lastRenderedPageBreak/>
+        <w:t xml:space="preserve">What is Procedural Language </w:t>
+      </w:r>
+      <w:r>
+        <w:rPr>
+          <w:rStyle w:val="tgc"/>
+        </w:rPr>
+        <w:t xml:space="preserve">A </w:t>
+      </w:r>
+      <w:r>
+        <w:rPr>
+          <w:rStyle w:val="tgc"/>
           <w:b/>
           <w:bCs/>
+        </w:rPr>
+        <w:t>procedural language</w:t>
+      </w:r>
+      <w:r>
+        <w:rPr>
+          <w:rStyle w:val="tgc"/>
+        </w:rPr>
+        <w:t xml:space="preserve"> is a type of computer programming </w:t>
+      </w:r>
+      <w:r>
+        <w:rPr>
+          <w:rStyle w:val="tgc"/>
+          <w:b/>
+          <w:bCs/>
+        </w:rPr>
+        <w:t>language</w:t>
+      </w:r>
+      <w:r>
+        <w:rPr>
+          <w:rStyle w:val="tgc"/>
+        </w:rPr>
+        <w:t xml:space="preserve"> that specifies a series of well-structured steps and procedures within its programming context to compose a program. It contains a systematic order of statements, functions and commands to complete a computational task or program.</w:t>
+      </w:r>
+    </w:p>
+    <w:p>
+      <w:pPr>
+        <w:pStyle w:val="western"/>
+        <w:pageBreakBefore/>
+        <w:spacing w:before="0" w:after="240" w:line="260" w:lineRule="atLeast"/>
+        <w:rPr>
+          <w:rFonts w:ascii="Arial" w:hAnsi="Arial" w:cs="Arial"/>
+          <w:color w:val="auto"/>
+          <w:sz w:val="20"/>
+        </w:rPr>
+      </w:pPr>
+      <w:proofErr w:type="spellStart"/>
+      <w:proofErr w:type="gramStart"/>
+      <w:r>
+        <w:rPr>
+          <w:rFonts w:ascii="Arial" w:hAnsi="Arial" w:cs="Arial"/>
+          <w:color w:val="auto"/>
+          <w:sz w:val="20"/>
+        </w:rPr>
+        <w:lastRenderedPageBreak/>
+        <w:t>gra</w:t>
+      </w:r>
+      <w:proofErr w:type="spellEnd"/>
+      <w:proofErr w:type="gramEnd"/>
+    </w:p>
+    <w:p>
+      <w:pPr>
+        <w:pStyle w:val="western"/>
+        <w:pageBreakBefore/>
+        <w:spacing w:before="0" w:after="240" w:line="260" w:lineRule="atLeast"/>
+        <w:rPr>
+          <w:rFonts w:ascii="Arial" w:hAnsi="Arial" w:cs="Arial"/>
+          <w:b/>
+          <w:bCs/>
           <w:color w:val="auto"/>
           <w:sz w:val="28"/>
           <w:szCs w:val="28"/>
         </w:rPr>
+      </w:pPr>
+      <w:r>
+        <w:rPr>
+          <w:rFonts w:ascii="Arial" w:hAnsi="Arial" w:cs="Arial"/>
+          <w:b/>
+          <w:bCs/>
+          <w:color w:val="auto"/>
+          <w:sz w:val="28"/>
+          <w:szCs w:val="28"/>
+        </w:rPr>
         <w:lastRenderedPageBreak/>
         <w:t>What is OO thinking?</w:t>
       </w:r>
@@ -690,6 +828,73 @@
           <w:sz w:val="20"/>
         </w:rPr>
         <w:t>An idea of where object-oriented ideas originated from will help you to better understand why they are an important part of modern programming languages. Once you understand why OOP was developed, you will know exactly what makes a programming language object-oriented.</w:t>
+      </w:r>
+      <w:r>
+        <w:rPr>
+          <w:rFonts w:ascii="Arial" w:hAnsi="Arial" w:cs="Arial"/>
+          <w:color w:val="auto"/>
+          <w:sz w:val="20"/>
+        </w:rPr>
+        <w:t xml:space="preserve"> Ja</w:t>
+      </w:r>
+      <w:bookmarkStart w:id="0" w:name="_GoBack"/>
+      <w:bookmarkEnd w:id="0"/>
+      <w:r>
+        <w:rPr>
+          <w:rFonts w:ascii="Arial" w:hAnsi="Arial" w:cs="Arial"/>
+          <w:color w:val="auto"/>
+          <w:sz w:val="20"/>
+        </w:rPr>
+        <w:t xml:space="preserve">mes Goslings developed it at Sun Micro Systems </w:t>
+      </w:r>
+      <w:r>
+        <w:rPr>
+          <w:rFonts w:ascii="Arial" w:hAnsi="Arial" w:cs="Arial"/>
+          <w:noProof/>
+          <w:color w:val="auto"/>
+          <w:lang w:val="en-IN" w:eastAsia="en-IN"/>
+        </w:rPr>
+        <w:drawing>
+          <wp:inline distT="0" distB="0" distL="0" distR="0">
+            <wp:extent cx="683812" cy="584200"/>
+            <wp:effectExtent l="0" t="0" r="0" b="0"/>
+            <wp:docPr id="1" name="Picture 1"/>
+            <wp:cNvGraphicFramePr>
+              <a:graphicFrameLocks xmlns:a="http://schemas.openxmlformats.org/drawingml/2006/main" noChangeAspect="1"/>
+            </wp:cNvGraphicFramePr>
+            <a:graphic xmlns:a="http://schemas.openxmlformats.org/drawingml/2006/main">
+              <a:graphicData uri="http://schemas.openxmlformats.org/drawingml/2006/picture">
+                <pic:pic xmlns:pic="http://schemas.openxmlformats.org/drawingml/2006/picture">
+                  <pic:nvPicPr>
+                    <pic:cNvPr id="1" name="james Gosling.jpg"/>
+                    <pic:cNvPicPr/>
+                  </pic:nvPicPr>
+                  <pic:blipFill>
+                    <a:blip r:embed="rId5">
+                      <a:extLst>
+                        <a:ext uri="{28A0092B-C50C-407E-A947-70E740481C1C}">
+                          <a14:useLocalDpi xmlns:a14="http://schemas.microsoft.com/office/drawing/2010/main" val="0"/>
+                        </a:ext>
+                      </a:extLst>
+                    </a:blip>
+                    <a:stretch>
+                      <a:fillRect/>
+                    </a:stretch>
+                  </pic:blipFill>
+                  <pic:spPr>
+                    <a:xfrm>
+                      <a:off x="0" y="0"/>
+                      <a:ext cx="722280" cy="617064"/>
+                    </a:xfrm>
+                    <a:prstGeom prst="rect">
+                      <a:avLst/>
+                    </a:prstGeom>
+                  </pic:spPr>
+                </pic:pic>
+              </a:graphicData>
+            </a:graphic>
+          </wp:inline>
+        </w:drawing>
       </w:r>
       <w:r>
         <w:rPr>
@@ -1150,7 +1355,6 @@
           <w:rFonts w:ascii="Arial" w:hAnsi="Arial" w:cs="Arial"/>
           <w:sz w:val="20"/>
         </w:rPr>
-        <w:lastRenderedPageBreak/>
         <w:t>Clean the Living Room</w:t>
       </w:r>
     </w:p>
@@ -1679,7 +1883,6 @@
           <w:sz w:val="28"/>
           <w:szCs w:val="28"/>
         </w:rPr>
-        <w:lastRenderedPageBreak/>
         <w:t xml:space="preserve">An </w:t>
       </w:r>
       <w:r>
@@ -1824,32 +2027,32 @@
             <v:shape id="_x0000_s1064" type="#_x0000_t75" style="position:absolute;left:1440;top:941;width:899;height:800;mso-wrap-style:none;v-text-anchor:middle">
               <v:fill type="frame"/>
               <v:stroke joinstyle="round"/>
-              <v:imagedata r:id="rId5" o:title=""/>
+              <v:imagedata r:id="rId6" o:title=""/>
             </v:shape>
             <v:shape id="_x0000_s1065" type="#_x0000_t75" style="position:absolute;left:1440;top:2257;width:1161;height:761;mso-wrap-style:none;v-text-anchor:middle">
               <v:fill type="frame"/>
               <v:stroke joinstyle="round"/>
-              <v:imagedata r:id="rId6" o:title=""/>
+              <v:imagedata r:id="rId7" o:title=""/>
             </v:shape>
             <v:shape id="_x0000_s1066" type="#_x0000_t75" style="position:absolute;left:4860;top:2617;width:1161;height:483;mso-wrap-style:none;v-text-anchor:middle">
               <v:fill type="frame"/>
               <v:stroke joinstyle="round"/>
-              <v:imagedata r:id="rId7" o:title=""/>
+              <v:imagedata r:id="rId8" o:title=""/>
             </v:shape>
             <v:shape id="_x0000_s1067" type="#_x0000_t75" style="position:absolute;left:5760;top:1177;width:1054;height:914;mso-wrap-style:none;v-text-anchor:middle">
               <v:fill type="frame"/>
               <v:stroke joinstyle="round"/>
-              <v:imagedata r:id="rId8" o:title=""/>
+              <v:imagedata r:id="rId9" o:title=""/>
             </v:shape>
             <v:shape id="_x0000_s1068" type="#_x0000_t75" style="position:absolute;left:3060;top:97;width:2130;height:685;mso-wrap-style:none;v-text-anchor:middle">
               <v:fill type="frame"/>
               <v:stroke joinstyle="round"/>
-              <v:imagedata r:id="rId9" o:title=""/>
+              <v:imagedata r:id="rId10" o:title=""/>
             </v:shape>
             <v:shape id="_x0000_s1069" type="#_x0000_t75" style="position:absolute;left:3420;top:1177;width:1163;height:1370;mso-wrap-style:none;v-text-anchor:middle">
               <v:fill type="frame"/>
               <v:stroke joinstyle="round"/>
-              <v:imagedata r:id="rId10" o:title=""/>
+              <v:imagedata r:id="rId11" o:title=""/>
             </v:shape>
             <v:shapetype id="_x0000_t106" coordsize="21600,21600" o:spt="106" adj="1350,25920" path="ar,7165,4345,13110,1950,7185,1080,12690,475,11732,4835,17650,1080,12690,2910,17640,2387,9757,10107,20300,2910,17640,8235,19545,7660,12382,14412,21597,8235,19545,14280,18330,12910,11080,18695,18947,14280,18330,18690,15045,14822,5862,21597,15082,18690,15045,20895,7665,15772,2592,21105,9865,20895,7665,19140,2715,14330,,19187,6595,19140,2715,14910,1170,10992,,15357,5945,14910,1170,11250,1665,6692,650,12025,7917,11250,1665,7005,2580,1912,1972,8665,11162,7005,2580,1950,7185xear,7165,4345,13110,1080,12690,2340,13080nfear475,11732,4835,17650,2910,17640,3465,17445nfear7660,12382,14412,21597,7905,18675,8235,19545nfear7660,12382,14412,21597,14280,18330,14400,17370nfear12910,11080,18695,18947,18690,15045,17070,11475nfear15772,2592,21105,9865,20175,9015,20895,7665nfear14330,,19187,6595,19200,3345,19140,2715nfear14330,,19187,6595,14910,1170,14550,1980nfear10992,,15357,5945,11250,1665,11040,2340nfear1912,1972,8665,11162,7650,3270,7005,2580nfear1912,1972,8665,11162,1950,7185,2070,7890nfem@23@37qx@35@24@23@36@34@24@23@37xem@16@33qx@31@17@16@32@30@17@16@33xem@38@29qx@27@39@38@28@26@39@38@29xe">
               <v:formulas>
@@ -2079,7 +2282,7 @@
             <v:shape id="_x0000_s1045" type="#_x0000_t75" style="position:absolute;left:1980;top:185;width:4819;height:2518;mso-wrap-style:none;v-text-anchor:middle">
               <v:fill type="frame"/>
               <v:stroke joinstyle="round"/>
-              <v:imagedata r:id="rId11" o:title=""/>
+              <v:imagedata r:id="rId12" o:title=""/>
             </v:shape>
             <v:shapetype id="_x0000_t202" coordsize="21600,21600" o:spt="202" path="m,l,21600r21600,l21600,xe">
               <v:stroke joinstyle="miter"/>
@@ -3194,7 +3397,6 @@
           <w:color w:val="auto"/>
           <w:sz w:val="20"/>
         </w:rPr>
-        <w:lastRenderedPageBreak/>
         <w:t>Fig. 3: Object Oriented Programming</w:t>
       </w:r>
     </w:p>
@@ -3567,27 +3769,7 @@
           <w:sz w:val="20"/>
           <w:szCs w:val="22"/>
         </w:rPr>
-        <w:t xml:space="preserve">Objects are </w:t>
-      </w:r>
-      <w:proofErr w:type="gramStart"/>
-      <w:r>
-        <w:rPr>
-          <w:rFonts w:ascii="Arial" w:hAnsi="Arial" w:cs="Arial"/>
-          <w:color w:val="auto"/>
-          <w:sz w:val="20"/>
-          <w:szCs w:val="22"/>
-        </w:rPr>
-        <w:t>key</w:t>
-      </w:r>
-      <w:proofErr w:type="gramEnd"/>
-      <w:r>
-        <w:rPr>
-          <w:rFonts w:ascii="Arial" w:hAnsi="Arial" w:cs="Arial"/>
-          <w:color w:val="auto"/>
-          <w:sz w:val="20"/>
-          <w:szCs w:val="22"/>
-        </w:rPr>
-        <w:t xml:space="preserve"> to understanding object-oriented technology. Look around right now and you will find many examples of real-world objects: your dog, your desk, your television set, your bicycle. </w:t>
+        <w:t xml:space="preserve">Objects are key to understanding object-oriented technology. Look around right now and you will find many examples of real-world objects: your dog, your desk, your television set, your bicycle. </w:t>
       </w:r>
     </w:p>
     <w:p>
@@ -3752,6 +3934,7 @@
           <w:color w:val="auto"/>
           <w:sz w:val="20"/>
         </w:rPr>
+        <w:lastRenderedPageBreak/>
         <w:t xml:space="preserve">Software objects are conceptually similar to real-world objects: they too consist of state and related behavior. An object stores its state in fields (variables in some Programming languages) and exposes its behavior through methods (functions in some Programming languages). Methods operate on an object's internal state and serve as the primary mechanism for object-to-object communication. </w:t>
       </w:r>
     </w:p>
@@ -3805,17 +3988,7 @@
           <w:sz w:val="20"/>
           <w:szCs w:val="20"/>
         </w:rPr>
-        <w:t xml:space="preserve">Abstraction manages the complexity of the </w:t>
-      </w:r>
-      <w:r>
-        <w:rPr>
-          <w:rFonts w:ascii="Arial" w:hAnsi="Arial" w:cs="Arial"/>
-          <w:color w:val="auto"/>
-          <w:sz w:val="20"/>
-          <w:szCs w:val="20"/>
-        </w:rPr>
-        <w:lastRenderedPageBreak/>
-        <w:t xml:space="preserve">program. </w:t>
+        <w:t xml:space="preserve">Abstraction manages the complexity of the program. </w:t>
       </w:r>
       <w:r>
         <w:rPr>
@@ -4050,12 +4223,12 @@
             <v:shape id="_x0000_s1028" type="#_x0000_t75" style="position:absolute;left:2042;top:3085;width:4622;height:2277;mso-wrap-style:none;v-text-anchor:middle">
               <v:fill type="frame"/>
               <v:stroke joinstyle="round"/>
-              <v:imagedata r:id="rId12" o:title=""/>
+              <v:imagedata r:id="rId13" o:title=""/>
             </v:shape>
             <v:shape id="_x0000_s1029" type="#_x0000_t75" style="position:absolute;left:1485;top:-225;width:5984;height:4151;mso-wrap-style:none;v-text-anchor:middle">
               <v:fill type="frame"/>
               <v:stroke joinstyle="round"/>
-              <v:imagedata r:id="rId13" o:title=""/>
+              <v:imagedata r:id="rId14" o:title=""/>
             </v:shape>
             <v:shape id="_x0000_s1030" type="#_x0000_t202" style="position:absolute;left:5295;top:2299;width:3937;height:943" strokeweight=".26mm">
               <v:fill color2="black"/>
@@ -4279,7 +4452,6 @@
           <w:color w:val="auto"/>
           <w:sz w:val="20"/>
         </w:rPr>
-        <w:lastRenderedPageBreak/>
         <w:t>Similarly, people do not think of a computer as a unit made up of hundreds of cards and chips, but as a well-defined object with its own unique behavior. When you interact with objects in the world, often you are only concerned with a subset of their properties. Without this ability to abstract or filter out the extra properties of objects, you would find it hard to process all the code and concentrate on the task at hand. As a result of abstraction, when two different people interact with the same object, they often deal with a different subset of attributes. Fig. 4 gives you a brief idea about abstraction. When you are driving a car, for example, you need to know the speed of the car and the direction it is going. Because the car is automatic, you do not need to know the RPMs of the engine. Hence, you filter this information out. On the other hand, this information would be critical to a racecar driver, who would not filter it out.</w:t>
       </w:r>
     </w:p>
@@ -4537,6 +4709,7 @@
           <w:rFonts w:ascii="Arial" w:hAnsi="Arial" w:cs="Arial"/>
           <w:color w:val="auto"/>
         </w:rPr>
+        <w:lastRenderedPageBreak/>
         <w:pict>
           <v:group id="_x0000_s1049" style="position:absolute;left:0;text-align:left;margin-left:102.2pt;margin-top:32.15pt;width:234pt;height:135.9pt;z-index:251664384;mso-wrap-distance-left:0;mso-wrap-distance-right:0" coordorigin="2044,153" coordsize="4679,2717">
             <o:lock v:ext="edit" text="t"/>
@@ -4545,22 +4718,22 @@
               <v:shape id="_x0000_s1051" type="#_x0000_t75" style="position:absolute;left:3678;top:1561;width:1456;height:948;mso-wrap-style:none;v-text-anchor:middle">
                 <v:fill type="frame"/>
                 <v:stroke joinstyle="round"/>
-                <v:imagedata r:id="rId14" o:title=""/>
+                <v:imagedata r:id="rId15" o:title=""/>
               </v:shape>
               <v:shape id="_x0000_s1052" type="#_x0000_t75" style="position:absolute;left:3546;top:706;width:1765;height:525;mso-wrap-style:none;v-text-anchor:middle">
                 <v:fill type="frame"/>
                 <v:stroke joinstyle="round"/>
-                <v:imagedata r:id="rId15" o:title=""/>
+                <v:imagedata r:id="rId16" o:title=""/>
               </v:shape>
               <v:shape id="_x0000_s1053" type="#_x0000_t75" style="position:absolute;left:5400;top:1561;width:1323;height:1043;mso-wrap-style:none;v-text-anchor:middle">
                 <v:fill type="frame"/>
                 <v:stroke joinstyle="round"/>
-                <v:imagedata r:id="rId16" o:title=""/>
+                <v:imagedata r:id="rId17" o:title=""/>
               </v:shape>
               <v:shape id="_x0000_s1054" type="#_x0000_t75" style="position:absolute;left:2044;top:1513;width:1456;height:974;mso-wrap-style:none;v-text-anchor:middle">
                 <v:fill type="frame"/>
                 <v:stroke joinstyle="round"/>
-                <v:imagedata r:id="rId17" o:title=""/>
+                <v:imagedata r:id="rId18" o:title=""/>
               </v:shape>
               <v:shape id="_x0000_s1055" type="#_x0000_t202" style="position:absolute;left:4031;top:468;width:837;height:218" filled="f" stroked="f">
                 <v:stroke joinstyle="round"/>
@@ -4797,7 +4970,6 @@
           <w:color w:val="auto"/>
           <w:sz w:val="20"/>
         </w:rPr>
-        <w:lastRenderedPageBreak/>
         <w:t>Fig. 5: Inheritance diagram</w:t>
       </w:r>
     </w:p>
@@ -5022,14 +5194,14 @@
           <w:rFonts w:ascii="Arial" w:hAnsi="Arial" w:cs="Arial"/>
           <w:color w:val="auto"/>
         </w:rPr>
-        <w:pict>
+        <w:object w:dxaOrig="1440" w:dyaOrig="1440">
           <v:shape id="_x0000_s1026" type="#_x0000_t75" style="position:absolute;left:0;text-align:left;margin-left:27pt;margin-top:17.45pt;width:377.95pt;height:224.95pt;z-index:251660288;mso-wrap-distance-left:9.05pt;mso-wrap-distance-right:9.05pt" filled="t">
             <v:fill color2="black"/>
-            <v:imagedata r:id="rId18" o:title=""/>
+            <v:imagedata r:id="rId19" o:title=""/>
             <w10:wrap type="topAndBottom"/>
           </v:shape>
-          <o:OLEObject Type="Embed" ProgID="PBrush" ShapeID="_x0000_s1026" DrawAspect="Content" ObjectID="_1504519001" r:id="rId19"/>
-        </w:pict>
+          <o:OLEObject Type="Embed" ProgID="PBrush" ShapeID="_x0000_s1026" DrawAspect="Content" ObjectID="_1570673460" r:id="rId20"/>
+        </w:object>
       </w:r>
     </w:p>
     <w:p>
@@ -5049,6 +5221,7 @@
           <w:color w:val="auto"/>
           <w:sz w:val="20"/>
         </w:rPr>
+        <w:lastRenderedPageBreak/>
         <w:t>Fig. 6: Polymorphism diagram</w:t>
       </w:r>
     </w:p>
@@ -5134,7 +5307,6 @@
           <w:sz w:val="28"/>
           <w:szCs w:val="28"/>
         </w:rPr>
-        <w:lastRenderedPageBreak/>
         <w:t>Benefits of OOPS</w:t>
       </w:r>
     </w:p>
@@ -5834,6 +6006,7 @@
           <w:sz w:val="20"/>
           <w:szCs w:val="24"/>
         </w:rPr>
+        <w:lastRenderedPageBreak/>
         <w:t>}</w:t>
       </w:r>
     </w:p>
@@ -6026,7 +6199,6 @@
           <w:color w:val="auto"/>
           <w:sz w:val="20"/>
         </w:rPr>
-        <w:lastRenderedPageBreak/>
         <w:t xml:space="preserve">The data fields and methods are all encapsulated inside the class. Moreover, the data fields are private to the class, meaning that they cannot be directly accessed from outside the class. Only three methods in the class can access the data fields. In short, Example 1 not only shows what a class might look like, it also shows how encapsulation works. </w:t>
       </w:r>
     </w:p>
@@ -7135,8 +7307,8 @@
 </file>
 
 <file path=word/numbering.xml><?xml version="1.0" encoding="utf-8"?>
-<w:numbering xmlns:ve="http://schemas.openxmlformats.org/markup-compatibility/2006" xmlns:o="urn:schemas-microsoft-com:office:office" xmlns:r="http://schemas.openxmlformats.org/officeDocument/2006/relationships" xmlns:m="http://schemas.openxmlformats.org/officeDocument/2006/math" xmlns:v="urn:schemas-microsoft-com:vml" xmlns:wp="http://schemas.openxmlformats.org/drawingml/2006/wordprocessingDrawing" xmlns:w10="urn:schemas-microsoft-com:office:word" xmlns:w="http://schemas.openxmlformats.org/wordprocessingml/2006/main" xmlns:wne="http://schemas.microsoft.com/office/word/2006/wordml">
-  <w:abstractNum w:abstractNumId="0">
+<w:numbering xmlns:wpc="http://schemas.microsoft.com/office/word/2010/wordprocessingCanvas" xmlns:mc="http://schemas.openxmlformats.org/markup-compatibility/2006" xmlns:o="urn:schemas-microsoft-com:office:office" xmlns:r="http://schemas.openxmlformats.org/officeDocument/2006/relationships" xmlns:m="http://schemas.openxmlformats.org/officeDocument/2006/math" xmlns:v="urn:schemas-microsoft-com:vml" xmlns:wp14="http://schemas.microsoft.com/office/word/2010/wordprocessingDrawing" xmlns:wp="http://schemas.openxmlformats.org/drawingml/2006/wordprocessingDrawing" xmlns:w10="urn:schemas-microsoft-com:office:word" xmlns:w="http://schemas.openxmlformats.org/wordprocessingml/2006/main" xmlns:w14="http://schemas.microsoft.com/office/word/2010/wordml" xmlns:w15="http://schemas.microsoft.com/office/word/2012/wordml" xmlns:wpg="http://schemas.microsoft.com/office/word/2010/wordprocessingGroup" xmlns:wpi="http://schemas.microsoft.com/office/word/2010/wordprocessingInk" xmlns:wne="http://schemas.microsoft.com/office/word/2006/wordml" xmlns:wps="http://schemas.microsoft.com/office/word/2010/wordprocessingShape" mc:Ignorable="w14 w15 wp14">
+  <w:abstractNum w:abstractNumId="0" w15:restartNumberingAfterBreak="0">
     <w:nsid w:val="00000001"/>
     <w:multiLevelType w:val="multilevel"/>
     <w:tmpl w:val="00000001"/>
@@ -7258,7 +7430,7 @@
       </w:pPr>
     </w:lvl>
   </w:abstractNum>
-  <w:abstractNum w:abstractNumId="1">
+  <w:abstractNum w:abstractNumId="1" w15:restartNumberingAfterBreak="0">
     <w:nsid w:val="00000002"/>
     <w:multiLevelType w:val="singleLevel"/>
     <w:tmpl w:val="00000002"/>
@@ -7280,7 +7452,7 @@
       </w:rPr>
     </w:lvl>
   </w:abstractNum>
-  <w:abstractNum w:abstractNumId="2">
+  <w:abstractNum w:abstractNumId="2" w15:restartNumberingAfterBreak="0">
     <w:nsid w:val="00000003"/>
     <w:multiLevelType w:val="singleLevel"/>
     <w:tmpl w:val="00000003"/>
@@ -7302,7 +7474,7 @@
       </w:rPr>
     </w:lvl>
   </w:abstractNum>
-  <w:abstractNum w:abstractNumId="3">
+  <w:abstractNum w:abstractNumId="3" w15:restartNumberingAfterBreak="0">
     <w:nsid w:val="00000004"/>
     <w:multiLevelType w:val="singleLevel"/>
     <w:tmpl w:val="00000004"/>
@@ -7324,7 +7496,7 @@
       </w:rPr>
     </w:lvl>
   </w:abstractNum>
-  <w:abstractNum w:abstractNumId="4">
+  <w:abstractNum w:abstractNumId="4" w15:restartNumberingAfterBreak="0">
     <w:nsid w:val="00000005"/>
     <w:multiLevelType w:val="singleLevel"/>
     <w:tmpl w:val="00000005"/>
@@ -7346,7 +7518,7 @@
       </w:rPr>
     </w:lvl>
   </w:abstractNum>
-  <w:abstractNum w:abstractNumId="5">
+  <w:abstractNum w:abstractNumId="5" w15:restartNumberingAfterBreak="0">
     <w:nsid w:val="00000006"/>
     <w:multiLevelType w:val="singleLevel"/>
     <w:tmpl w:val="00000006"/>
@@ -7368,7 +7540,7 @@
       </w:rPr>
     </w:lvl>
   </w:abstractNum>
-  <w:abstractNum w:abstractNumId="6">
+  <w:abstractNum w:abstractNumId="6" w15:restartNumberingAfterBreak="0">
     <w:nsid w:val="00000007"/>
     <w:multiLevelType w:val="singleLevel"/>
     <w:tmpl w:val="00000007"/>
@@ -7390,7 +7562,7 @@
       </w:rPr>
     </w:lvl>
   </w:abstractNum>
-  <w:abstractNum w:abstractNumId="7">
+  <w:abstractNum w:abstractNumId="7" w15:restartNumberingAfterBreak="0">
     <w:nsid w:val="00000008"/>
     <w:multiLevelType w:val="singleLevel"/>
     <w:tmpl w:val="00000008"/>
@@ -7415,7 +7587,7 @@
       </w:rPr>
     </w:lvl>
   </w:abstractNum>
-  <w:abstractNum w:abstractNumId="8">
+  <w:abstractNum w:abstractNumId="8" w15:restartNumberingAfterBreak="0">
     <w:nsid w:val="00000009"/>
     <w:multiLevelType w:val="singleLevel"/>
     <w:tmpl w:val="00000009"/>
@@ -7437,7 +7609,7 @@
       </w:rPr>
     </w:lvl>
   </w:abstractNum>
-  <w:abstractNum w:abstractNumId="9">
+  <w:abstractNum w:abstractNumId="9" w15:restartNumberingAfterBreak="0">
     <w:nsid w:val="0000000A"/>
     <w:multiLevelType w:val="singleLevel"/>
     <w:tmpl w:val="0000000A"/>
@@ -7458,7 +7630,7 @@
       </w:rPr>
     </w:lvl>
   </w:abstractNum>
-  <w:abstractNum w:abstractNumId="10">
+  <w:abstractNum w:abstractNumId="10" w15:restartNumberingAfterBreak="0">
     <w:nsid w:val="0000000B"/>
     <w:multiLevelType w:val="singleLevel"/>
     <w:tmpl w:val="0000000B"/>
@@ -7480,7 +7652,7 @@
       </w:rPr>
     </w:lvl>
   </w:abstractNum>
-  <w:abstractNum w:abstractNumId="11">
+  <w:abstractNum w:abstractNumId="11" w15:restartNumberingAfterBreak="0">
     <w:nsid w:val="0000000C"/>
     <w:multiLevelType w:val="singleLevel"/>
     <w:tmpl w:val="0000000C"/>
@@ -7504,7 +7676,7 @@
       </w:rPr>
     </w:lvl>
   </w:abstractNum>
-  <w:abstractNum w:abstractNumId="12">
+  <w:abstractNum w:abstractNumId="12" w15:restartNumberingAfterBreak="0">
     <w:nsid w:val="0000000D"/>
     <w:multiLevelType w:val="singleLevel"/>
     <w:tmpl w:val="0000000D"/>
@@ -7526,7 +7698,7 @@
       </w:rPr>
     </w:lvl>
   </w:abstractNum>
-  <w:abstractNum w:abstractNumId="13">
+  <w:abstractNum w:abstractNumId="13" w15:restartNumberingAfterBreak="0">
     <w:nsid w:val="0F333EB3"/>
     <w:multiLevelType w:val="hybridMultilevel"/>
     <w:tmpl w:val="15BC2F70"/>
@@ -7639,7 +7811,7 @@
       </w:rPr>
     </w:lvl>
   </w:abstractNum>
-  <w:abstractNum w:abstractNumId="14">
+  <w:abstractNum w:abstractNumId="14" w15:restartNumberingAfterBreak="0">
     <w:nsid w:val="2D141C07"/>
     <w:multiLevelType w:val="hybridMultilevel"/>
     <w:tmpl w:val="78782C72"/>
@@ -7728,7 +7900,7 @@
       </w:pPr>
     </w:lvl>
   </w:abstractNum>
-  <w:abstractNum w:abstractNumId="15">
+  <w:abstractNum w:abstractNumId="15" w15:restartNumberingAfterBreak="0">
     <w:nsid w:val="503B24B1"/>
     <w:multiLevelType w:val="hybridMultilevel"/>
     <w:tmpl w:val="B72C8A6A"/>
@@ -7893,7 +8065,7 @@
 </file>
 
 <file path=word/styles.xml><?xml version="1.0" encoding="utf-8"?>
-<w:styles xmlns:r="http://schemas.openxmlformats.org/officeDocument/2006/relationships" xmlns:w="http://schemas.openxmlformats.org/wordprocessingml/2006/main">
+<w:styles xmlns:mc="http://schemas.openxmlformats.org/markup-compatibility/2006" xmlns:r="http://schemas.openxmlformats.org/officeDocument/2006/relationships" xmlns:w="http://schemas.openxmlformats.org/wordprocessingml/2006/main" xmlns:w14="http://schemas.microsoft.com/office/word/2010/wordml" xmlns:w15="http://schemas.microsoft.com/office/word/2012/wordml" mc:Ignorable="w14 w15">
   <w:docDefaults>
     <w:rPrDefault>
       <w:rPr>
@@ -7909,146 +8081,378 @@
       </w:pPr>
     </w:pPrDefault>
   </w:docDefaults>
-  <w:latentStyles w:defLockedState="0" w:defUIPriority="99" w:defSemiHidden="1" w:defUnhideWhenUsed="1" w:defQFormat="0" w:count="267">
-    <w:lsdException w:name="Normal" w:semiHidden="0" w:uiPriority="0" w:unhideWhenUsed="0" w:qFormat="1"/>
-    <w:lsdException w:name="heading 1" w:semiHidden="0" w:uiPriority="9" w:unhideWhenUsed="0" w:qFormat="1"/>
-    <w:lsdException w:name="heading 2" w:uiPriority="0" w:qFormat="1"/>
-    <w:lsdException w:name="heading 3" w:uiPriority="0" w:qFormat="1"/>
-    <w:lsdException w:name="heading 4" w:uiPriority="0" w:qFormat="1"/>
-    <w:lsdException w:name="heading 5" w:uiPriority="9" w:qFormat="1"/>
-    <w:lsdException w:name="heading 6" w:uiPriority="9" w:qFormat="1"/>
-    <w:lsdException w:name="heading 7" w:uiPriority="9" w:qFormat="1"/>
-    <w:lsdException w:name="heading 8" w:uiPriority="9" w:qFormat="1"/>
-    <w:lsdException w:name="heading 9" w:uiPriority="9" w:qFormat="1"/>
-    <w:lsdException w:name="toc 1" w:uiPriority="39"/>
-    <w:lsdException w:name="toc 2" w:uiPriority="39"/>
-    <w:lsdException w:name="toc 3" w:uiPriority="39"/>
-    <w:lsdException w:name="toc 4" w:uiPriority="39"/>
-    <w:lsdException w:name="toc 5" w:uiPriority="39"/>
-    <w:lsdException w:name="toc 6" w:uiPriority="39"/>
-    <w:lsdException w:name="toc 7" w:uiPriority="39"/>
-    <w:lsdException w:name="toc 8" w:uiPriority="39"/>
-    <w:lsdException w:name="toc 9" w:uiPriority="39"/>
-    <w:lsdException w:name="caption" w:uiPriority="35" w:qFormat="1"/>
-    <w:lsdException w:name="Title" w:semiHidden="0" w:uiPriority="10" w:unhideWhenUsed="0" w:qFormat="1"/>
-    <w:lsdException w:name="Default Paragraph Font" w:uiPriority="1"/>
-    <w:lsdException w:name="Subtitle" w:semiHidden="0" w:uiPriority="11" w:unhideWhenUsed="0" w:qFormat="1"/>
-    <w:lsdException w:name="Block Text" w:uiPriority="0"/>
-    <w:lsdException w:name="Strong" w:semiHidden="0" w:uiPriority="22" w:unhideWhenUsed="0" w:qFormat="1"/>
-    <w:lsdException w:name="Emphasis" w:semiHidden="0" w:uiPriority="20" w:unhideWhenUsed="0" w:qFormat="1"/>
-    <w:lsdException w:name="Normal (Web)" w:uiPriority="0"/>
-    <w:lsdException w:name="Table Grid" w:semiHidden="0" w:uiPriority="59" w:unhideWhenUsed="0"/>
-    <w:lsdException w:name="Placeholder Text" w:unhideWhenUsed="0"/>
-    <w:lsdException w:name="No Spacing" w:semiHidden="0" w:uiPriority="1" w:unhideWhenUsed="0" w:qFormat="1"/>
-    <w:lsdException w:name="Light Shading" w:semiHidden="0" w:uiPriority="60" w:unhideWhenUsed="0"/>
-    <w:lsdException w:name="Light List" w:semiHidden="0" w:uiPriority="61" w:unhideWhenUsed="0"/>
-    <w:lsdException w:name="Light Grid" w:semiHidden="0" w:uiPriority="62" w:unhideWhenUsed="0"/>
-    <w:lsdException w:name="Medium Shading 1" w:semiHidden="0" w:uiPriority="63" w:unhideWhenUsed="0"/>
-    <w:lsdException w:name="Medium Shading 2" w:semiHidden="0" w:uiPriority="64" w:unhideWhenUsed="0"/>
-    <w:lsdException w:name="Medium List 1" w:semiHidden="0" w:uiPriority="65" w:unhideWhenUsed="0"/>
-    <w:lsdException w:name="Medium List 2" w:semiHidden="0" w:uiPriority="66" w:unhideWhenUsed="0"/>
-    <w:lsdException w:name="Medium Grid 1" w:semiHidden="0" w:uiPriority="67" w:unhideWhenUsed="0"/>
-    <w:lsdException w:name="Medium Grid 2" w:semiHidden="0" w:uiPriority="68" w:unhideWhenUsed="0"/>
-    <w:lsdException w:name="Medium Grid 3" w:semiHidden="0" w:uiPriority="69" w:unhideWhenUsed="0"/>
-    <w:lsdException w:name="Dark List" w:semiHidden="0" w:uiPriority="70" w:unhideWhenUsed="0"/>
-    <w:lsdException w:name="Colorful Shading" w:semiHidden="0" w:uiPriority="71" w:unhideWhenUsed="0"/>
-    <w:lsdException w:name="Colorful List" w:semiHidden="0" w:uiPriority="72" w:unhideWhenUsed="0"/>
-    <w:lsdException w:name="Colorful Grid" w:semiHidden="0" w:uiPriority="73" w:unhideWhenUsed="0"/>
-    <w:lsdException w:name="Light Shading Accent 1" w:semiHidden="0" w:uiPriority="60" w:unhideWhenUsed="0"/>
-    <w:lsdException w:name="Light List Accent 1" w:semiHidden="0" w:uiPriority="61" w:unhideWhenUsed="0"/>
-    <w:lsdException w:name="Light Grid Accent 1" w:semiHidden="0" w:uiPriority="62" w:unhideWhenUsed="0"/>
-    <w:lsdException w:name="Medium Shading 1 Accent 1" w:semiHidden="0" w:uiPriority="63" w:unhideWhenUsed="0"/>
-    <w:lsdException w:name="Medium Shading 2 Accent 1" w:semiHidden="0" w:uiPriority="64" w:unhideWhenUsed="0"/>
-    <w:lsdException w:name="Medium List 1 Accent 1" w:semiHidden="0" w:uiPriority="65" w:unhideWhenUsed="0"/>
-    <w:lsdException w:name="Revision" w:unhideWhenUsed="0"/>
-    <w:lsdException w:name="List Paragraph" w:semiHidden="0" w:uiPriority="34" w:unhideWhenUsed="0" w:qFormat="1"/>
-    <w:lsdException w:name="Quote" w:semiHidden="0" w:uiPriority="29" w:unhideWhenUsed="0" w:qFormat="1"/>
-    <w:lsdException w:name="Intense Quote" w:semiHidden="0" w:uiPriority="30" w:unhideWhenUsed="0" w:qFormat="1"/>
-    <w:lsdException w:name="Medium List 2 Accent 1" w:semiHidden="0" w:uiPriority="66" w:unhideWhenUsed="0"/>
-    <w:lsdException w:name="Medium Grid 1 Accent 1" w:semiHidden="0" w:uiPriority="67" w:unhideWhenUsed="0"/>
-    <w:lsdException w:name="Medium Grid 2 Accent 1" w:semiHidden="0" w:uiPriority="68" w:unhideWhenUsed="0"/>
-    <w:lsdException w:name="Medium Grid 3 Accent 1" w:semiHidden="0" w:uiPriority="69" w:unhideWhenUsed="0"/>
-    <w:lsdException w:name="Dark List Accent 1" w:semiHidden="0" w:uiPriority="70" w:unhideWhenUsed="0"/>
-    <w:lsdException w:name="Colorful Shading Accent 1" w:semiHidden="0" w:uiPriority="71" w:unhideWhenUsed="0"/>
-    <w:lsdException w:name="Colorful List Accent 1" w:semiHidden="0" w:uiPriority="72" w:unhideWhenUsed="0"/>
-    <w:lsdException w:name="Colorful Grid Accent 1" w:semiHidden="0" w:uiPriority="73" w:unhideWhenUsed="0"/>
-    <w:lsdException w:name="Light Shading Accent 2" w:semiHidden="0" w:uiPriority="60" w:unhideWhenUsed="0"/>
-    <w:lsdException w:name="Light List Accent 2" w:semiHidden="0" w:uiPriority="61" w:unhideWhenUsed="0"/>
-    <w:lsdException w:name="Light Grid Accent 2" w:semiHidden="0" w:uiPriority="62" w:unhideWhenUsed="0"/>
-    <w:lsdException w:name="Medium Shading 1 Accent 2" w:semiHidden="0" w:uiPriority="63" w:unhideWhenUsed="0"/>
-    <w:lsdException w:name="Medium Shading 2 Accent 2" w:semiHidden="0" w:uiPriority="64" w:unhideWhenUsed="0"/>
-    <w:lsdException w:name="Medium List 1 Accent 2" w:semiHidden="0" w:uiPriority="65" w:unhideWhenUsed="0"/>
-    <w:lsdException w:name="Medium List 2 Accent 2" w:semiHidden="0" w:uiPriority="66" w:unhideWhenUsed="0"/>
-    <w:lsdException w:name="Medium Grid 1 Accent 2" w:semiHidden="0" w:uiPriority="67" w:unhideWhenUsed="0"/>
-    <w:lsdException w:name="Medium Grid 2 Accent 2" w:semiHidden="0" w:uiPriority="68" w:unhideWhenUsed="0"/>
-    <w:lsdException w:name="Medium Grid 3 Accent 2" w:semiHidden="0" w:uiPriority="69" w:unhideWhenUsed="0"/>
-    <w:lsdException w:name="Dark List Accent 2" w:semiHidden="0" w:uiPriority="70" w:unhideWhenUsed="0"/>
-    <w:lsdException w:name="Colorful Shading Accent 2" w:semiHidden="0" w:uiPriority="71" w:unhideWhenUsed="0"/>
-    <w:lsdException w:name="Colorful List Accent 2" w:semiHidden="0" w:uiPriority="72" w:unhideWhenUsed="0"/>
-    <w:lsdException w:name="Colorful Grid Accent 2" w:semiHidden="0" w:uiPriority="73" w:unhideWhenUsed="0"/>
-    <w:lsdException w:name="Light Shading Accent 3" w:semiHidden="0" w:uiPriority="60" w:unhideWhenUsed="0"/>
-    <w:lsdException w:name="Light List Accent 3" w:semiHidden="0" w:uiPriority="61" w:unhideWhenUsed="0"/>
-    <w:lsdException w:name="Light Grid Accent 3" w:semiHidden="0" w:uiPriority="62" w:unhideWhenUsed="0"/>
-    <w:lsdException w:name="Medium Shading 1 Accent 3" w:semiHidden="0" w:uiPriority="63" w:unhideWhenUsed="0"/>
-    <w:lsdException w:name="Medium Shading 2 Accent 3" w:semiHidden="0" w:uiPriority="64" w:unhideWhenUsed="0"/>
-    <w:lsdException w:name="Medium List 1 Accent 3" w:semiHidden="0" w:uiPriority="65" w:unhideWhenUsed="0"/>
-    <w:lsdException w:name="Medium List 2 Accent 3" w:semiHidden="0" w:uiPriority="66" w:unhideWhenUsed="0"/>
-    <w:lsdException w:name="Medium Grid 1 Accent 3" w:semiHidden="0" w:uiPriority="67" w:unhideWhenUsed="0"/>
-    <w:lsdException w:name="Medium Grid 2 Accent 3" w:semiHidden="0" w:uiPriority="68" w:unhideWhenUsed="0"/>
-    <w:lsdException w:name="Medium Grid 3 Accent 3" w:semiHidden="0" w:uiPriority="69" w:unhideWhenUsed="0"/>
-    <w:lsdException w:name="Dark List Accent 3" w:semiHidden="0" w:uiPriority="70" w:unhideWhenUsed="0"/>
-    <w:lsdException w:name="Colorful Shading Accent 3" w:semiHidden="0" w:uiPriority="71" w:unhideWhenUsed="0"/>
-    <w:lsdException w:name="Colorful List Accent 3" w:semiHidden="0" w:uiPriority="72" w:unhideWhenUsed="0"/>
-    <w:lsdException w:name="Colorful Grid Accent 3" w:semiHidden="0" w:uiPriority="73" w:unhideWhenUsed="0"/>
-    <w:lsdException w:name="Light Shading Accent 4" w:semiHidden="0" w:uiPriority="60" w:unhideWhenUsed="0"/>
-    <w:lsdException w:name="Light List Accent 4" w:semiHidden="0" w:uiPriority="61" w:unhideWhenUsed="0"/>
-    <w:lsdException w:name="Light Grid Accent 4" w:semiHidden="0" w:uiPriority="62" w:unhideWhenUsed="0"/>
-    <w:lsdException w:name="Medium Shading 1 Accent 4" w:semiHidden="0" w:uiPriority="63" w:unhideWhenUsed="0"/>
-    <w:lsdException w:name="Medium Shading 2 Accent 4" w:semiHidden="0" w:uiPriority="64" w:unhideWhenUsed="0"/>
-    <w:lsdException w:name="Medium List 1 Accent 4" w:semiHidden="0" w:uiPriority="65" w:unhideWhenUsed="0"/>
-    <w:lsdException w:name="Medium List 2 Accent 4" w:semiHidden="0" w:uiPriority="66" w:unhideWhenUsed="0"/>
-    <w:lsdException w:name="Medium Grid 1 Accent 4" w:semiHidden="0" w:uiPriority="67" w:unhideWhenUsed="0"/>
-    <w:lsdException w:name="Medium Grid 2 Accent 4" w:semiHidden="0" w:uiPriority="68" w:unhideWhenUsed="0"/>
-    <w:lsdException w:name="Medium Grid 3 Accent 4" w:semiHidden="0" w:uiPriority="69" w:unhideWhenUsed="0"/>
-    <w:lsdException w:name="Dark List Accent 4" w:semiHidden="0" w:uiPriority="70" w:unhideWhenUsed="0"/>
-    <w:lsdException w:name="Colorful Shading Accent 4" w:semiHidden="0" w:uiPriority="71" w:unhideWhenUsed="0"/>
-    <w:lsdException w:name="Colorful List Accent 4" w:semiHidden="0" w:uiPriority="72" w:unhideWhenUsed="0"/>
-    <w:lsdException w:name="Colorful Grid Accent 4" w:semiHidden="0" w:uiPriority="73" w:unhideWhenUsed="0"/>
-    <w:lsdException w:name="Light Shading Accent 5" w:semiHidden="0" w:uiPriority="60" w:unhideWhenUsed="0"/>
-    <w:lsdException w:name="Light List Accent 5" w:semiHidden="0" w:uiPriority="61" w:unhideWhenUsed="0"/>
-    <w:lsdException w:name="Light Grid Accent 5" w:semiHidden="0" w:uiPriority="62" w:unhideWhenUsed="0"/>
-    <w:lsdException w:name="Medium Shading 1 Accent 5" w:semiHidden="0" w:uiPriority="63" w:unhideWhenUsed="0"/>
-    <w:lsdException w:name="Medium Shading 2 Accent 5" w:semiHidden="0" w:uiPriority="64" w:unhideWhenUsed="0"/>
-    <w:lsdException w:name="Medium List 1 Accent 5" w:semiHidden="0" w:uiPriority="65" w:unhideWhenUsed="0"/>
-    <w:lsdException w:name="Medium List 2 Accent 5" w:semiHidden="0" w:uiPriority="66" w:unhideWhenUsed="0"/>
-    <w:lsdException w:name="Medium Grid 1 Accent 5" w:semiHidden="0" w:uiPriority="67" w:unhideWhenUsed="0"/>
-    <w:lsdException w:name="Medium Grid 2 Accent 5" w:semiHidden="0" w:uiPriority="68" w:unhideWhenUsed="0"/>
-    <w:lsdException w:name="Medium Grid 3 Accent 5" w:semiHidden="0" w:uiPriority="69" w:unhideWhenUsed="0"/>
-    <w:lsdException w:name="Dark List Accent 5" w:semiHidden="0" w:uiPriority="70" w:unhideWhenUsed="0"/>
-    <w:lsdException w:name="Colorful Shading Accent 5" w:semiHidden="0" w:uiPriority="71" w:unhideWhenUsed="0"/>
-    <w:lsdException w:name="Colorful List Accent 5" w:semiHidden="0" w:uiPriority="72" w:unhideWhenUsed="0"/>
-    <w:lsdException w:name="Colorful Grid Accent 5" w:semiHidden="0" w:uiPriority="73" w:unhideWhenUsed="0"/>
-    <w:lsdException w:name="Light Shading Accent 6" w:semiHidden="0" w:uiPriority="60" w:unhideWhenUsed="0"/>
-    <w:lsdException w:name="Light List Accent 6" w:semiHidden="0" w:uiPriority="61" w:unhideWhenUsed="0"/>
-    <w:lsdException w:name="Light Grid Accent 6" w:semiHidden="0" w:uiPriority="62" w:unhideWhenUsed="0"/>
-    <w:lsdException w:name="Medium Shading 1 Accent 6" w:semiHidden="0" w:uiPriority="63" w:unhideWhenUsed="0"/>
-    <w:lsdException w:name="Medium Shading 2 Accent 6" w:semiHidden="0" w:uiPriority="64" w:unhideWhenUsed="0"/>
-    <w:lsdException w:name="Medium List 1 Accent 6" w:semiHidden="0" w:uiPriority="65" w:unhideWhenUsed="0"/>
-    <w:lsdException w:name="Medium List 2 Accent 6" w:semiHidden="0" w:uiPriority="66" w:unhideWhenUsed="0"/>
-    <w:lsdException w:name="Medium Grid 1 Accent 6" w:semiHidden="0" w:uiPriority="67" w:unhideWhenUsed="0"/>
-    <w:lsdException w:name="Medium Grid 2 Accent 6" w:semiHidden="0" w:uiPriority="68" w:unhideWhenUsed="0"/>
-    <w:lsdException w:name="Medium Grid 3 Accent 6" w:semiHidden="0" w:uiPriority="69" w:unhideWhenUsed="0"/>
-    <w:lsdException w:name="Dark List Accent 6" w:semiHidden="0" w:uiPriority="70" w:unhideWhenUsed="0"/>
-    <w:lsdException w:name="Colorful Shading Accent 6" w:semiHidden="0" w:uiPriority="71" w:unhideWhenUsed="0"/>
-    <w:lsdException w:name="Colorful List Accent 6" w:semiHidden="0" w:uiPriority="72" w:unhideWhenUsed="0"/>
-    <w:lsdException w:name="Colorful Grid Accent 6" w:semiHidden="0" w:uiPriority="73" w:unhideWhenUsed="0"/>
-    <w:lsdException w:name="Subtle Emphasis" w:semiHidden="0" w:uiPriority="19" w:unhideWhenUsed="0" w:qFormat="1"/>
-    <w:lsdException w:name="Intense Emphasis" w:semiHidden="0" w:uiPriority="21" w:unhideWhenUsed="0" w:qFormat="1"/>
-    <w:lsdException w:name="Subtle Reference" w:semiHidden="0" w:uiPriority="31" w:unhideWhenUsed="0" w:qFormat="1"/>
-    <w:lsdException w:name="Intense Reference" w:semiHidden="0" w:uiPriority="32" w:unhideWhenUsed="0" w:qFormat="1"/>
-    <w:lsdException w:name="Book Title" w:semiHidden="0" w:uiPriority="33" w:unhideWhenUsed="0" w:qFormat="1"/>
-    <w:lsdException w:name="Bibliography" w:uiPriority="37"/>
-    <w:lsdException w:name="TOC Heading" w:uiPriority="39" w:qFormat="1"/>
+  <w:latentStyles w:defLockedState="0" w:defUIPriority="99" w:defSemiHidden="0" w:defUnhideWhenUsed="0" w:defQFormat="0" w:count="371">
+    <w:lsdException w:name="Normal" w:uiPriority="0" w:qFormat="1"/>
+    <w:lsdException w:name="heading 1" w:uiPriority="9" w:qFormat="1"/>
+    <w:lsdException w:name="heading 2" w:semiHidden="1" w:uiPriority="0" w:unhideWhenUsed="1" w:qFormat="1"/>
+    <w:lsdException w:name="heading 3" w:semiHidden="1" w:uiPriority="0" w:unhideWhenUsed="1" w:qFormat="1"/>
+    <w:lsdException w:name="heading 4" w:semiHidden="1" w:uiPriority="0" w:unhideWhenUsed="1" w:qFormat="1"/>
+    <w:lsdException w:name="heading 5" w:semiHidden="1" w:uiPriority="9" w:unhideWhenUsed="1" w:qFormat="1"/>
+    <w:lsdException w:name="heading 6" w:semiHidden="1" w:uiPriority="9" w:unhideWhenUsed="1" w:qFormat="1"/>
+    <w:lsdException w:name="heading 7" w:semiHidden="1" w:uiPriority="9" w:unhideWhenUsed="1" w:qFormat="1"/>
+    <w:lsdException w:name="heading 8" w:semiHidden="1" w:uiPriority="9" w:unhideWhenUsed="1" w:qFormat="1"/>
+    <w:lsdException w:name="heading 9" w:semiHidden="1" w:uiPriority="9" w:unhideWhenUsed="1" w:qFormat="1"/>
+    <w:lsdException w:name="index 1" w:semiHidden="1" w:unhideWhenUsed="1"/>
+    <w:lsdException w:name="index 2" w:semiHidden="1" w:unhideWhenUsed="1"/>
+    <w:lsdException w:name="index 3" w:semiHidden="1" w:unhideWhenUsed="1"/>
+    <w:lsdException w:name="index 4" w:semiHidden="1" w:unhideWhenUsed="1"/>
+    <w:lsdException w:name="index 5" w:semiHidden="1" w:unhideWhenUsed="1"/>
+    <w:lsdException w:name="index 6" w:semiHidden="1" w:unhideWhenUsed="1"/>
+    <w:lsdException w:name="index 7" w:semiHidden="1" w:unhideWhenUsed="1"/>
+    <w:lsdException w:name="index 8" w:semiHidden="1" w:unhideWhenUsed="1"/>
+    <w:lsdException w:name="index 9" w:semiHidden="1" w:unhideWhenUsed="1"/>
+    <w:lsdException w:name="toc 1" w:semiHidden="1" w:uiPriority="39" w:unhideWhenUsed="1"/>
+    <w:lsdException w:name="toc 2" w:semiHidden="1" w:uiPriority="39" w:unhideWhenUsed="1"/>
+    <w:lsdException w:name="toc 3" w:semiHidden="1" w:uiPriority="39" w:unhideWhenUsed="1"/>
+    <w:lsdException w:name="toc 4" w:semiHidden="1" w:uiPriority="39" w:unhideWhenUsed="1"/>
+    <w:lsdException w:name="toc 5" w:semiHidden="1" w:uiPriority="39" w:unhideWhenUsed="1"/>
+    <w:lsdException w:name="toc 6" w:semiHidden="1" w:uiPriority="39" w:unhideWhenUsed="1"/>
+    <w:lsdException w:name="toc 7" w:semiHidden="1" w:uiPriority="39" w:unhideWhenUsed="1"/>
+    <w:lsdException w:name="toc 8" w:semiHidden="1" w:uiPriority="39" w:unhideWhenUsed="1"/>
+    <w:lsdException w:name="toc 9" w:semiHidden="1" w:uiPriority="39" w:unhideWhenUsed="1"/>
+    <w:lsdException w:name="Normal Indent" w:semiHidden="1" w:unhideWhenUsed="1"/>
+    <w:lsdException w:name="footnote text" w:semiHidden="1" w:unhideWhenUsed="1"/>
+    <w:lsdException w:name="annotation text" w:semiHidden="1" w:unhideWhenUsed="1"/>
+    <w:lsdException w:name="header" w:semiHidden="1" w:unhideWhenUsed="1"/>
+    <w:lsdException w:name="footer" w:semiHidden="1" w:unhideWhenUsed="1"/>
+    <w:lsdException w:name="index heading" w:semiHidden="1" w:unhideWhenUsed="1"/>
+    <w:lsdException w:name="caption" w:semiHidden="1" w:uiPriority="35" w:unhideWhenUsed="1" w:qFormat="1"/>
+    <w:lsdException w:name="table of figures" w:semiHidden="1" w:unhideWhenUsed="1"/>
+    <w:lsdException w:name="envelope address" w:semiHidden="1" w:unhideWhenUsed="1"/>
+    <w:lsdException w:name="envelope return" w:semiHidden="1" w:unhideWhenUsed="1"/>
+    <w:lsdException w:name="footnote reference" w:semiHidden="1" w:unhideWhenUsed="1"/>
+    <w:lsdException w:name="annotation reference" w:semiHidden="1" w:unhideWhenUsed="1"/>
+    <w:lsdException w:name="line number" w:semiHidden="1" w:unhideWhenUsed="1"/>
+    <w:lsdException w:name="page number" w:semiHidden="1" w:unhideWhenUsed="1"/>
+    <w:lsdException w:name="endnote reference" w:semiHidden="1" w:unhideWhenUsed="1"/>
+    <w:lsdException w:name="endnote text" w:semiHidden="1" w:unhideWhenUsed="1"/>
+    <w:lsdException w:name="table of authorities" w:semiHidden="1" w:unhideWhenUsed="1"/>
+    <w:lsdException w:name="macro" w:semiHidden="1" w:unhideWhenUsed="1"/>
+    <w:lsdException w:name="toa heading" w:semiHidden="1" w:unhideWhenUsed="1"/>
+    <w:lsdException w:name="List" w:semiHidden="1" w:unhideWhenUsed="1"/>
+    <w:lsdException w:name="List Bullet" w:semiHidden="1" w:unhideWhenUsed="1"/>
+    <w:lsdException w:name="List Number" w:semiHidden="1" w:unhideWhenUsed="1"/>
+    <w:lsdException w:name="List 2" w:semiHidden="1" w:unhideWhenUsed="1"/>
+    <w:lsdException w:name="List 3" w:semiHidden="1" w:unhideWhenUsed="1"/>
+    <w:lsdException w:name="List 4" w:semiHidden="1" w:unhideWhenUsed="1"/>
+    <w:lsdException w:name="List 5" w:semiHidden="1" w:unhideWhenUsed="1"/>
+    <w:lsdException w:name="List Bullet 2" w:semiHidden="1" w:unhideWhenUsed="1"/>
+    <w:lsdException w:name="List Bullet 3" w:semiHidden="1" w:unhideWhenUsed="1"/>
+    <w:lsdException w:name="List Bullet 4" w:semiHidden="1" w:unhideWhenUsed="1"/>
+    <w:lsdException w:name="List Bullet 5" w:semiHidden="1" w:unhideWhenUsed="1"/>
+    <w:lsdException w:name="List Number 2" w:semiHidden="1" w:unhideWhenUsed="1"/>
+    <w:lsdException w:name="List Number 3" w:semiHidden="1" w:unhideWhenUsed="1"/>
+    <w:lsdException w:name="List Number 4" w:semiHidden="1" w:unhideWhenUsed="1"/>
+    <w:lsdException w:name="List Number 5" w:semiHidden="1" w:unhideWhenUsed="1"/>
+    <w:lsdException w:name="Title" w:uiPriority="10" w:qFormat="1"/>
+    <w:lsdException w:name="Closing" w:semiHidden="1" w:unhideWhenUsed="1"/>
+    <w:lsdException w:name="Signature" w:semiHidden="1" w:unhideWhenUsed="1"/>
+    <w:lsdException w:name="Default Paragraph Font" w:semiHidden="1" w:uiPriority="1" w:unhideWhenUsed="1"/>
+    <w:lsdException w:name="Body Text" w:semiHidden="1" w:unhideWhenUsed="1"/>
+    <w:lsdException w:name="Body Text Indent" w:semiHidden="1" w:unhideWhenUsed="1"/>
+    <w:lsdException w:name="List Continue" w:semiHidden="1" w:unhideWhenUsed="1"/>
+    <w:lsdException w:name="List Continue 2" w:semiHidden="1" w:unhideWhenUsed="1"/>
+    <w:lsdException w:name="List Continue 3" w:semiHidden="1" w:unhideWhenUsed="1"/>
+    <w:lsdException w:name="List Continue 4" w:semiHidden="1" w:unhideWhenUsed="1"/>
+    <w:lsdException w:name="List Continue 5" w:semiHidden="1" w:unhideWhenUsed="1"/>
+    <w:lsdException w:name="Message Header" w:semiHidden="1" w:unhideWhenUsed="1"/>
+    <w:lsdException w:name="Subtitle" w:uiPriority="11" w:qFormat="1"/>
+    <w:lsdException w:name="Salutation" w:semiHidden="1" w:unhideWhenUsed="1"/>
+    <w:lsdException w:name="Date" w:semiHidden="1" w:unhideWhenUsed="1"/>
+    <w:lsdException w:name="Body Text First Indent" w:semiHidden="1" w:unhideWhenUsed="1"/>
+    <w:lsdException w:name="Body Text First Indent 2" w:semiHidden="1" w:unhideWhenUsed="1"/>
+    <w:lsdException w:name="Note Heading" w:semiHidden="1" w:unhideWhenUsed="1"/>
+    <w:lsdException w:name="Body Text 2" w:semiHidden="1" w:unhideWhenUsed="1"/>
+    <w:lsdException w:name="Body Text 3" w:semiHidden="1" w:unhideWhenUsed="1"/>
+    <w:lsdException w:name="Body Text Indent 2" w:semiHidden="1" w:unhideWhenUsed="1"/>
+    <w:lsdException w:name="Body Text Indent 3" w:semiHidden="1" w:unhideWhenUsed="1"/>
+    <w:lsdException w:name="Block Text" w:semiHidden="1" w:uiPriority="0" w:unhideWhenUsed="1"/>
+    <w:lsdException w:name="Hyperlink" w:semiHidden="1" w:unhideWhenUsed="1"/>
+    <w:lsdException w:name="FollowedHyperlink" w:semiHidden="1" w:unhideWhenUsed="1"/>
+    <w:lsdException w:name="Strong" w:uiPriority="22" w:qFormat="1"/>
+    <w:lsdException w:name="Emphasis" w:uiPriority="20" w:qFormat="1"/>
+    <w:lsdException w:name="Document Map" w:semiHidden="1" w:unhideWhenUsed="1"/>
+    <w:lsdException w:name="Plain Text" w:semiHidden="1" w:unhideWhenUsed="1"/>
+    <w:lsdException w:name="E-mail Signature" w:semiHidden="1" w:unhideWhenUsed="1"/>
+    <w:lsdException w:name="HTML Top of Form" w:semiHidden="1" w:unhideWhenUsed="1"/>
+    <w:lsdException w:name="HTML Bottom of Form" w:semiHidden="1" w:unhideWhenUsed="1"/>
+    <w:lsdException w:name="Normal (Web)" w:semiHidden="1" w:uiPriority="0" w:unhideWhenUsed="1"/>
+    <w:lsdException w:name="HTML Acronym" w:semiHidden="1" w:unhideWhenUsed="1"/>
+    <w:lsdException w:name="HTML Address" w:semiHidden="1" w:unhideWhenUsed="1"/>
+    <w:lsdException w:name="HTML Cite" w:semiHidden="1" w:unhideWhenUsed="1"/>
+    <w:lsdException w:name="HTML Code" w:semiHidden="1" w:unhideWhenUsed="1"/>
+    <w:lsdException w:name="HTML Definition" w:semiHidden="1" w:unhideWhenUsed="1"/>
+    <w:lsdException w:name="HTML Keyboard" w:semiHidden="1" w:unhideWhenUsed="1"/>
+    <w:lsdException w:name="HTML Preformatted" w:semiHidden="1" w:unhideWhenUsed="1"/>
+    <w:lsdException w:name="HTML Sample" w:semiHidden="1" w:unhideWhenUsed="1"/>
+    <w:lsdException w:name="HTML Typewriter" w:semiHidden="1" w:unhideWhenUsed="1"/>
+    <w:lsdException w:name="HTML Variable" w:semiHidden="1" w:unhideWhenUsed="1"/>
+    <w:lsdException w:name="Normal Table" w:semiHidden="1" w:unhideWhenUsed="1"/>
+    <w:lsdException w:name="annotation subject" w:semiHidden="1" w:unhideWhenUsed="1"/>
+    <w:lsdException w:name="No List" w:semiHidden="1" w:unhideWhenUsed="1"/>
+    <w:lsdException w:name="Outline List 1" w:semiHidden="1" w:unhideWhenUsed="1"/>
+    <w:lsdException w:name="Outline List 2" w:semiHidden="1" w:unhideWhenUsed="1"/>
+    <w:lsdException w:name="Outline List 3" w:semiHidden="1" w:unhideWhenUsed="1"/>
+    <w:lsdException w:name="Table Simple 1" w:semiHidden="1" w:unhideWhenUsed="1"/>
+    <w:lsdException w:name="Table Simple 2" w:semiHidden="1" w:unhideWhenUsed="1"/>
+    <w:lsdException w:name="Table Simple 3" w:semiHidden="1" w:unhideWhenUsed="1"/>
+    <w:lsdException w:name="Table Classic 1" w:semiHidden="1" w:unhideWhenUsed="1"/>
+    <w:lsdException w:name="Table Classic 2" w:semiHidden="1" w:unhideWhenUsed="1"/>
+    <w:lsdException w:name="Table Classic 3" w:semiHidden="1" w:unhideWhenUsed="1"/>
+    <w:lsdException w:name="Table Classic 4" w:semiHidden="1" w:unhideWhenUsed="1"/>
+    <w:lsdException w:name="Table Colorful 1" w:semiHidden="1" w:unhideWhenUsed="1"/>
+    <w:lsdException w:name="Table Colorful 2" w:semiHidden="1" w:unhideWhenUsed="1"/>
+    <w:lsdException w:name="Table Colorful 3" w:semiHidden="1" w:unhideWhenUsed="1"/>
+    <w:lsdException w:name="Table Columns 1" w:semiHidden="1" w:unhideWhenUsed="1"/>
+    <w:lsdException w:name="Table Columns 2" w:semiHidden="1" w:unhideWhenUsed="1"/>
+    <w:lsdException w:name="Table Columns 3" w:semiHidden="1" w:unhideWhenUsed="1"/>
+    <w:lsdException w:name="Table Columns 4" w:semiHidden="1" w:unhideWhenUsed="1"/>
+    <w:lsdException w:name="Table Columns 5" w:semiHidden="1" w:unhideWhenUsed="1"/>
+    <w:lsdException w:name="Table Grid 1" w:semiHidden="1" w:unhideWhenUsed="1"/>
+    <w:lsdException w:name="Table Grid 2" w:semiHidden="1" w:unhideWhenUsed="1"/>
+    <w:lsdException w:name="Table Grid 3" w:semiHidden="1" w:unhideWhenUsed="1"/>
+    <w:lsdException w:name="Table Grid 4" w:semiHidden="1" w:unhideWhenUsed="1"/>
+    <w:lsdException w:name="Table Grid 5" w:semiHidden="1" w:unhideWhenUsed="1"/>
+    <w:lsdException w:name="Table Grid 6" w:semiHidden="1" w:unhideWhenUsed="1"/>
+    <w:lsdException w:name="Table Grid 7" w:semiHidden="1" w:unhideWhenUsed="1"/>
+    <w:lsdException w:name="Table Grid 8" w:semiHidden="1" w:unhideWhenUsed="1"/>
+    <w:lsdException w:name="Table List 1" w:semiHidden="1" w:unhideWhenUsed="1"/>
+    <w:lsdException w:name="Table List 2" w:semiHidden="1" w:unhideWhenUsed="1"/>
+    <w:lsdException w:name="Table List 3" w:semiHidden="1" w:unhideWhenUsed="1"/>
+    <w:lsdException w:name="Table List 4" w:semiHidden="1" w:unhideWhenUsed="1"/>
+    <w:lsdException w:name="Table List 5" w:semiHidden="1" w:unhideWhenUsed="1"/>
+    <w:lsdException w:name="Table List 6" w:semiHidden="1" w:unhideWhenUsed="1"/>
+    <w:lsdException w:name="Table List 7" w:semiHidden="1" w:unhideWhenUsed="1"/>
+    <w:lsdException w:name="Table List 8" w:semiHidden="1" w:unhideWhenUsed="1"/>
+    <w:lsdException w:name="Table 3D effects 1" w:semiHidden="1" w:unhideWhenUsed="1"/>
+    <w:lsdException w:name="Table 3D effects 2" w:semiHidden="1" w:unhideWhenUsed="1"/>
+    <w:lsdException w:name="Table 3D effects 3" w:semiHidden="1" w:unhideWhenUsed="1"/>
+    <w:lsdException w:name="Table Contemporary" w:semiHidden="1" w:unhideWhenUsed="1"/>
+    <w:lsdException w:name="Table Elegant" w:semiHidden="1" w:unhideWhenUsed="1"/>
+    <w:lsdException w:name="Table Professional" w:semiHidden="1" w:unhideWhenUsed="1"/>
+    <w:lsdException w:name="Table Subtle 1" w:semiHidden="1" w:unhideWhenUsed="1"/>
+    <w:lsdException w:name="Table Subtle 2" w:semiHidden="1" w:unhideWhenUsed="1"/>
+    <w:lsdException w:name="Table Web 1" w:semiHidden="1" w:unhideWhenUsed="1"/>
+    <w:lsdException w:name="Table Web 2" w:semiHidden="1" w:unhideWhenUsed="1"/>
+    <w:lsdException w:name="Table Web 3" w:semiHidden="1" w:unhideWhenUsed="1"/>
+    <w:lsdException w:name="Balloon Text" w:semiHidden="1" w:unhideWhenUsed="1"/>
+    <w:lsdException w:name="Table Grid" w:uiPriority="59"/>
+    <w:lsdException w:name="Table Theme" w:semiHidden="1" w:unhideWhenUsed="1"/>
+    <w:lsdException w:name="Placeholder Text" w:semiHidden="1"/>
+    <w:lsdException w:name="No Spacing" w:uiPriority="1" w:qFormat="1"/>
+    <w:lsdException w:name="Light Shading" w:uiPriority="60"/>
+    <w:lsdException w:name="Light List" w:uiPriority="61"/>
+    <w:lsdException w:name="Light Grid" w:uiPriority="62"/>
+    <w:lsdException w:name="Medium Shading 1" w:uiPriority="63"/>
+    <w:lsdException w:name="Medium Shading 2" w:uiPriority="64"/>
+    <w:lsdException w:name="Medium List 1" w:uiPriority="65"/>
+    <w:lsdException w:name="Medium List 2" w:uiPriority="66"/>
+    <w:lsdException w:name="Medium Grid 1" w:uiPriority="67"/>
+    <w:lsdException w:name="Medium Grid 2" w:uiPriority="68"/>
+    <w:lsdException w:name="Medium Grid 3" w:uiPriority="69"/>
+    <w:lsdException w:name="Dark List" w:uiPriority="70"/>
+    <w:lsdException w:name="Colorful Shading" w:uiPriority="71"/>
+    <w:lsdException w:name="Colorful List" w:uiPriority="72"/>
+    <w:lsdException w:name="Colorful Grid" w:uiPriority="73"/>
+    <w:lsdException w:name="Light Shading Accent 1" w:uiPriority="60"/>
+    <w:lsdException w:name="Light List Accent 1" w:uiPriority="61"/>
+    <w:lsdException w:name="Light Grid Accent 1" w:uiPriority="62"/>
+    <w:lsdException w:name="Medium Shading 1 Accent 1" w:uiPriority="63"/>
+    <w:lsdException w:name="Medium Shading 2 Accent 1" w:uiPriority="64"/>
+    <w:lsdException w:name="Medium List 1 Accent 1" w:uiPriority="65"/>
+    <w:lsdException w:name="Revision" w:semiHidden="1"/>
+    <w:lsdException w:name="List Paragraph" w:uiPriority="34" w:qFormat="1"/>
+    <w:lsdException w:name="Quote" w:uiPriority="29" w:qFormat="1"/>
+    <w:lsdException w:name="Intense Quote" w:uiPriority="30" w:qFormat="1"/>
+    <w:lsdException w:name="Medium List 2 Accent 1" w:uiPriority="66"/>
+    <w:lsdException w:name="Medium Grid 1 Accent 1" w:uiPriority="67"/>
+    <w:lsdException w:name="Medium Grid 2 Accent 1" w:uiPriority="68"/>
+    <w:lsdException w:name="Medium Grid 3 Accent 1" w:uiPriority="69"/>
+    <w:lsdException w:name="Dark List Accent 1" w:uiPriority="70"/>
+    <w:lsdException w:name="Colorful Shading Accent 1" w:uiPriority="71"/>
+    <w:lsdException w:name="Colorful List Accent 1" w:uiPriority="72"/>
+    <w:lsdException w:name="Colorful Grid Accent 1" w:uiPriority="73"/>
+    <w:lsdException w:name="Light Shading Accent 2" w:uiPriority="60"/>
+    <w:lsdException w:name="Light List Accent 2" w:uiPriority="61"/>
+    <w:lsdException w:name="Light Grid Accent 2" w:uiPriority="62"/>
+    <w:lsdException w:name="Medium Shading 1 Accent 2" w:uiPriority="63"/>
+    <w:lsdException w:name="Medium Shading 2 Accent 2" w:uiPriority="64"/>
+    <w:lsdException w:name="Medium List 1 Accent 2" w:uiPriority="65"/>
+    <w:lsdException w:name="Medium List 2 Accent 2" w:uiPriority="66"/>
+    <w:lsdException w:name="Medium Grid 1 Accent 2" w:uiPriority="67"/>
+    <w:lsdException w:name="Medium Grid 2 Accent 2" w:uiPriority="68"/>
+    <w:lsdException w:name="Medium Grid 3 Accent 2" w:uiPriority="69"/>
+    <w:lsdException w:name="Dark List Accent 2" w:uiPriority="70"/>
+    <w:lsdException w:name="Colorful Shading Accent 2" w:uiPriority="71"/>
+    <w:lsdException w:name="Colorful List Accent 2" w:uiPriority="72"/>
+    <w:lsdException w:name="Colorful Grid Accent 2" w:uiPriority="73"/>
+    <w:lsdException w:name="Light Shading Accent 3" w:uiPriority="60"/>
+    <w:lsdException w:name="Light List Accent 3" w:uiPriority="61"/>
+    <w:lsdException w:name="Light Grid Accent 3" w:uiPriority="62"/>
+    <w:lsdException w:name="Medium Shading 1 Accent 3" w:uiPriority="63"/>
+    <w:lsdException w:name="Medium Shading 2 Accent 3" w:uiPriority="64"/>
+    <w:lsdException w:name="Medium List 1 Accent 3" w:uiPriority="65"/>
+    <w:lsdException w:name="Medium List 2 Accent 3" w:uiPriority="66"/>
+    <w:lsdException w:name="Medium Grid 1 Accent 3" w:uiPriority="67"/>
+    <w:lsdException w:name="Medium Grid 2 Accent 3" w:uiPriority="68"/>
+    <w:lsdException w:name="Medium Grid 3 Accent 3" w:uiPriority="69"/>
+    <w:lsdException w:name="Dark List Accent 3" w:uiPriority="70"/>
+    <w:lsdException w:name="Colorful Shading Accent 3" w:uiPriority="71"/>
+    <w:lsdException w:name="Colorful List Accent 3" w:uiPriority="72"/>
+    <w:lsdException w:name="Colorful Grid Accent 3" w:uiPriority="73"/>
+    <w:lsdException w:name="Light Shading Accent 4" w:uiPriority="60"/>
+    <w:lsdException w:name="Light List Accent 4" w:uiPriority="61"/>
+    <w:lsdException w:name="Light Grid Accent 4" w:uiPriority="62"/>
+    <w:lsdException w:name="Medium Shading 1 Accent 4" w:uiPriority="63"/>
+    <w:lsdException w:name="Medium Shading 2 Accent 4" w:uiPriority="64"/>
+    <w:lsdException w:name="Medium List 1 Accent 4" w:uiPriority="65"/>
+    <w:lsdException w:name="Medium List 2 Accent 4" w:uiPriority="66"/>
+    <w:lsdException w:name="Medium Grid 1 Accent 4" w:uiPriority="67"/>
+    <w:lsdException w:name="Medium Grid 2 Accent 4" w:uiPriority="68"/>
+    <w:lsdException w:name="Medium Grid 3 Accent 4" w:uiPriority="69"/>
+    <w:lsdException w:name="Dark List Accent 4" w:uiPriority="70"/>
+    <w:lsdException w:name="Colorful Shading Accent 4" w:uiPriority="71"/>
+    <w:lsdException w:name="Colorful List Accent 4" w:uiPriority="72"/>
+    <w:lsdException w:name="Colorful Grid Accent 4" w:uiPriority="73"/>
+    <w:lsdException w:name="Light Shading Accent 5" w:uiPriority="60"/>
+    <w:lsdException w:name="Light List Accent 5" w:uiPriority="61"/>
+    <w:lsdException w:name="Light Grid Accent 5" w:uiPriority="62"/>
+    <w:lsdException w:name="Medium Shading 1 Accent 5" w:uiPriority="63"/>
+    <w:lsdException w:name="Medium Shading 2 Accent 5" w:uiPriority="64"/>
+    <w:lsdException w:name="Medium List 1 Accent 5" w:uiPriority="65"/>
+    <w:lsdException w:name="Medium List 2 Accent 5" w:uiPriority="66"/>
+    <w:lsdException w:name="Medium Grid 1 Accent 5" w:uiPriority="67"/>
+    <w:lsdException w:name="Medium Grid 2 Accent 5" w:uiPriority="68"/>
+    <w:lsdException w:name="Medium Grid 3 Accent 5" w:uiPriority="69"/>
+    <w:lsdException w:name="Dark List Accent 5" w:uiPriority="70"/>
+    <w:lsdException w:name="Colorful Shading Accent 5" w:uiPriority="71"/>
+    <w:lsdException w:name="Colorful List Accent 5" w:uiPriority="72"/>
+    <w:lsdException w:name="Colorful Grid Accent 5" w:uiPriority="73"/>
+    <w:lsdException w:name="Light Shading Accent 6" w:uiPriority="60"/>
+    <w:lsdException w:name="Light List Accent 6" w:uiPriority="61"/>
+    <w:lsdException w:name="Light Grid Accent 6" w:uiPriority="62"/>
+    <w:lsdException w:name="Medium Shading 1 Accent 6" w:uiPriority="63"/>
+    <w:lsdException w:name="Medium Shading 2 Accent 6" w:uiPriority="64"/>
+    <w:lsdException w:name="Medium List 1 Accent 6" w:uiPriority="65"/>
+    <w:lsdException w:name="Medium List 2 Accent 6" w:uiPriority="66"/>
+    <w:lsdException w:name="Medium Grid 1 Accent 6" w:uiPriority="67"/>
+    <w:lsdException w:name="Medium Grid 2 Accent 6" w:uiPriority="68"/>
+    <w:lsdException w:name="Medium Grid 3 Accent 6" w:uiPriority="69"/>
+    <w:lsdException w:name="Dark List Accent 6" w:uiPriority="70"/>
+    <w:lsdException w:name="Colorful Shading Accent 6" w:uiPriority="71"/>
+    <w:lsdException w:name="Colorful List Accent 6" w:uiPriority="72"/>
+    <w:lsdException w:name="Colorful Grid Accent 6" w:uiPriority="73"/>
+    <w:lsdException w:name="Subtle Emphasis" w:uiPriority="19" w:qFormat="1"/>
+    <w:lsdException w:name="Intense Emphasis" w:uiPriority="21" w:qFormat="1"/>
+    <w:lsdException w:name="Subtle Reference" w:uiPriority="31" w:qFormat="1"/>
+    <w:lsdException w:name="Intense Reference" w:uiPriority="32" w:qFormat="1"/>
+    <w:lsdException w:name="Book Title" w:uiPriority="33" w:qFormat="1"/>
+    <w:lsdException w:name="Bibliography" w:semiHidden="1" w:uiPriority="37" w:unhideWhenUsed="1"/>
+    <w:lsdException w:name="TOC Heading" w:semiHidden="1" w:uiPriority="39" w:unhideWhenUsed="1" w:qFormat="1"/>
+    <w:lsdException w:name="Plain Table 1" w:uiPriority="41"/>
+    <w:lsdException w:name="Plain Table 2" w:uiPriority="42"/>
+    <w:lsdException w:name="Plain Table 3" w:uiPriority="43"/>
+    <w:lsdException w:name="Plain Table 4" w:uiPriority="44"/>
+    <w:lsdException w:name="Plain Table 5" w:uiPriority="45"/>
+    <w:lsdException w:name="Grid Table Light" w:uiPriority="40"/>
+    <w:lsdException w:name="Grid Table 1 Light" w:uiPriority="46"/>
+    <w:lsdException w:name="Grid Table 2" w:uiPriority="47"/>
+    <w:lsdException w:name="Grid Table 3" w:uiPriority="48"/>
+    <w:lsdException w:name="Grid Table 4" w:uiPriority="49"/>
+    <w:lsdException w:name="Grid Table 5 Dark" w:uiPriority="50"/>
+    <w:lsdException w:name="Grid Table 6 Colorful" w:uiPriority="51"/>
+    <w:lsdException w:name="Grid Table 7 Colorful" w:uiPriority="52"/>
+    <w:lsdException w:name="Grid Table 1 Light Accent 1" w:uiPriority="46"/>
+    <w:lsdException w:name="Grid Table 2 Accent 1" w:uiPriority="47"/>
+    <w:lsdException w:name="Grid Table 3 Accent 1" w:uiPriority="48"/>
+    <w:lsdException w:name="Grid Table 4 Accent 1" w:uiPriority="49"/>
+    <w:lsdException w:name="Grid Table 5 Dark Accent 1" w:uiPriority="50"/>
+    <w:lsdException w:name="Grid Table 6 Colorful Accent 1" w:uiPriority="51"/>
+    <w:lsdException w:name="Grid Table 7 Colorful Accent 1" w:uiPriority="52"/>
+    <w:lsdException w:name="Grid Table 1 Light Accent 2" w:uiPriority="46"/>
+    <w:lsdException w:name="Grid Table 2 Accent 2" w:uiPriority="47"/>
+    <w:lsdException w:name="Grid Table 3 Accent 2" w:uiPriority="48"/>
+    <w:lsdException w:name="Grid Table 4 Accent 2" w:uiPriority="49"/>
+    <w:lsdException w:name="Grid Table 5 Dark Accent 2" w:uiPriority="50"/>
+    <w:lsdException w:name="Grid Table 6 Colorful Accent 2" w:uiPriority="51"/>
+    <w:lsdException w:name="Grid Table 7 Colorful Accent 2" w:uiPriority="52"/>
+    <w:lsdException w:name="Grid Table 1 Light Accent 3" w:uiPriority="46"/>
+    <w:lsdException w:name="Grid Table 2 Accent 3" w:uiPriority="47"/>
+    <w:lsdException w:name="Grid Table 3 Accent 3" w:uiPriority="48"/>
+    <w:lsdException w:name="Grid Table 4 Accent 3" w:uiPriority="49"/>
+    <w:lsdException w:name="Grid Table 5 Dark Accent 3" w:uiPriority="50"/>
+    <w:lsdException w:name="Grid Table 6 Colorful Accent 3" w:uiPriority="51"/>
+    <w:lsdException w:name="Grid Table 7 Colorful Accent 3" w:uiPriority="52"/>
+    <w:lsdException w:name="Grid Table 1 Light Accent 4" w:uiPriority="46"/>
+    <w:lsdException w:name="Grid Table 2 Accent 4" w:uiPriority="47"/>
+    <w:lsdException w:name="Grid Table 3 Accent 4" w:uiPriority="48"/>
+    <w:lsdException w:name="Grid Table 4 Accent 4" w:uiPriority="49"/>
+    <w:lsdException w:name="Grid Table 5 Dark Accent 4" w:uiPriority="50"/>
+    <w:lsdException w:name="Grid Table 6 Colorful Accent 4" w:uiPriority="51"/>
+    <w:lsdException w:name="Grid Table 7 Colorful Accent 4" w:uiPriority="52"/>
+    <w:lsdException w:name="Grid Table 1 Light Accent 5" w:uiPriority="46"/>
+    <w:lsdException w:name="Grid Table 2 Accent 5" w:uiPriority="47"/>
+    <w:lsdException w:name="Grid Table 3 Accent 5" w:uiPriority="48"/>
+    <w:lsdException w:name="Grid Table 4 Accent 5" w:uiPriority="49"/>
+    <w:lsdException w:name="Grid Table 5 Dark Accent 5" w:uiPriority="50"/>
+    <w:lsdException w:name="Grid Table 6 Colorful Accent 5" w:uiPriority="51"/>
+    <w:lsdException w:name="Grid Table 7 Colorful Accent 5" w:uiPriority="52"/>
+    <w:lsdException w:name="Grid Table 1 Light Accent 6" w:uiPriority="46"/>
+    <w:lsdException w:name="Grid Table 2 Accent 6" w:uiPriority="47"/>
+    <w:lsdException w:name="Grid Table 3 Accent 6" w:uiPriority="48"/>
+    <w:lsdException w:name="Grid Table 4 Accent 6" w:uiPriority="49"/>
+    <w:lsdException w:name="Grid Table 5 Dark Accent 6" w:uiPriority="50"/>
+    <w:lsdException w:name="Grid Table 6 Colorful Accent 6" w:uiPriority="51"/>
+    <w:lsdException w:name="Grid Table 7 Colorful Accent 6" w:uiPriority="52"/>
+    <w:lsdException w:name="List Table 1 Light" w:uiPriority="46"/>
+    <w:lsdException w:name="List Table 2" w:uiPriority="47"/>
+    <w:lsdException w:name="List Table 3" w:uiPriority="48"/>
+    <w:lsdException w:name="List Table 4" w:uiPriority="49"/>
+    <w:lsdException w:name="List Table 5 Dark" w:uiPriority="50"/>
+    <w:lsdException w:name="List Table 6 Colorful" w:uiPriority="51"/>
+    <w:lsdException w:name="List Table 7 Colorful" w:uiPriority="52"/>
+    <w:lsdException w:name="List Table 1 Light Accent 1" w:uiPriority="46"/>
+    <w:lsdException w:name="List Table 2 Accent 1" w:uiPriority="47"/>
+    <w:lsdException w:name="List Table 3 Accent 1" w:uiPriority="48"/>
+    <w:lsdException w:name="List Table 4 Accent 1" w:uiPriority="49"/>
+    <w:lsdException w:name="List Table 5 Dark Accent 1" w:uiPriority="50"/>
+    <w:lsdException w:name="List Table 6 Colorful Accent 1" w:uiPriority="51"/>
+    <w:lsdException w:name="List Table 7 Colorful Accent 1" w:uiPriority="52"/>
+    <w:lsdException w:name="List Table 1 Light Accent 2" w:uiPriority="46"/>
+    <w:lsdException w:name="List Table 2 Accent 2" w:uiPriority="47"/>
+    <w:lsdException w:name="List Table 3 Accent 2" w:uiPriority="48"/>
+    <w:lsdException w:name="List Table 4 Accent 2" w:uiPriority="49"/>
+    <w:lsdException w:name="List Table 5 Dark Accent 2" w:uiPriority="50"/>
+    <w:lsdException w:name="List Table 6 Colorful Accent 2" w:uiPriority="51"/>
+    <w:lsdException w:name="List Table 7 Colorful Accent 2" w:uiPriority="52"/>
+    <w:lsdException w:name="List Table 1 Light Accent 3" w:uiPriority="46"/>
+    <w:lsdException w:name="List Table 2 Accent 3" w:uiPriority="47"/>
+    <w:lsdException w:name="List Table 3 Accent 3" w:uiPriority="48"/>
+    <w:lsdException w:name="List Table 4 Accent 3" w:uiPriority="49"/>
+    <w:lsdException w:name="List Table 5 Dark Accent 3" w:uiPriority="50"/>
+    <w:lsdException w:name="List Table 6 Colorful Accent 3" w:uiPriority="51"/>
+    <w:lsdException w:name="List Table 7 Colorful Accent 3" w:uiPriority="52"/>
+    <w:lsdException w:name="List Table 1 Light Accent 4" w:uiPriority="46"/>
+    <w:lsdException w:name="List Table 2 Accent 4" w:uiPriority="47"/>
+    <w:lsdException w:name="List Table 3 Accent 4" w:uiPriority="48"/>
+    <w:lsdException w:name="List Table 4 Accent 4" w:uiPriority="49"/>
+    <w:lsdException w:name="List Table 5 Dark Accent 4" w:uiPriority="50"/>
+    <w:lsdException w:name="List Table 6 Colorful Accent 4" w:uiPriority="51"/>
+    <w:lsdException w:name="List Table 7 Colorful Accent 4" w:uiPriority="52"/>
+    <w:lsdException w:name="List Table 1 Light Accent 5" w:uiPriority="46"/>
+    <w:lsdException w:name="List Table 2 Accent 5" w:uiPriority="47"/>
+    <w:lsdException w:name="List Table 3 Accent 5" w:uiPriority="48"/>
+    <w:lsdException w:name="List Table 4 Accent 5" w:uiPriority="49"/>
+    <w:lsdException w:name="List Table 5 Dark Accent 5" w:uiPriority="50"/>
+    <w:lsdException w:name="List Table 6 Colorful Accent 5" w:uiPriority="51"/>
+    <w:lsdException w:name="List Table 7 Colorful Accent 5" w:uiPriority="52"/>
+    <w:lsdException w:name="List Table 1 Light Accent 6" w:uiPriority="46"/>
+    <w:lsdException w:name="List Table 2 Accent 6" w:uiPriority="47"/>
+    <w:lsdException w:name="List Table 3 Accent 6" w:uiPriority="48"/>
+    <w:lsdException w:name="List Table 4 Accent 6" w:uiPriority="49"/>
+    <w:lsdException w:name="List Table 5 Dark Accent 6" w:uiPriority="50"/>
+    <w:lsdException w:name="List Table 6 Colorful Accent 6" w:uiPriority="51"/>
+    <w:lsdException w:name="List Table 7 Colorful Accent 6" w:uiPriority="52"/>
   </w:latentStyles>
   <w:style w:type="paragraph" w:default="1" w:styleId="Normal">
     <w:name w:val="Normal"/>
@@ -8135,7 +8539,6 @@
     <w:uiPriority w:val="99"/>
     <w:semiHidden/>
     <w:unhideWhenUsed/>
-    <w:qFormat/>
     <w:tblPr>
       <w:tblInd w:w="0" w:type="dxa"/>
       <w:tblCellMar>
@@ -8161,7 +8564,6 @@
       <w:spacing w:after="0" w:line="240" w:lineRule="auto"/>
     </w:pPr>
     <w:tblPr>
-      <w:tblInd w:w="0" w:type="dxa"/>
       <w:tblBorders>
         <w:top w:val="single" w:sz="4" w:space="0" w:color="000000" w:themeColor="text1"/>
         <w:left w:val="single" w:sz="4" w:space="0" w:color="000000" w:themeColor="text1"/>
@@ -8170,12 +8572,6 @@
         <w:insideH w:val="single" w:sz="4" w:space="0" w:color="000000" w:themeColor="text1"/>
         <w:insideV w:val="single" w:sz="4" w:space="0" w:color="000000" w:themeColor="text1"/>
       </w:tblBorders>
-      <w:tblCellMar>
-        <w:top w:w="0" w:type="dxa"/>
-        <w:left w:w="108" w:type="dxa"/>
-        <w:bottom w:w="0" w:type="dxa"/>
-        <w:right w:w="108" w:type="dxa"/>
-      </w:tblCellMar>
     </w:tblPr>
   </w:style>
   <w:style w:type="paragraph" w:styleId="ListParagraph">
@@ -8298,6 +8694,11 @@
     <w:uiPriority w:val="99"/>
     <w:semiHidden/>
     <w:rsid w:val="00DB580D"/>
+  </w:style>
+  <w:style w:type="character" w:customStyle="1" w:styleId="tgc">
+    <w:name w:val="_tgc"/>
+    <w:basedOn w:val="DefaultParagraphFont"/>
+    <w:rsid w:val="00E7302E"/>
   </w:style>
 </w:styles>
 </file>

</xml_diff>